<commit_message>
Micro demos and notes
</commit_message>
<xml_diff>
--- a/7Week/Lecture/Microservices/Microservices Wednesday and Thursday.docx
+++ b/7Week/Lecture/Microservices/Microservices Wednesday and Thursday.docx
@@ -1292,6 +1292,60 @@
     <w:p>
       <w:pPr>
         <w:numPr>
+          <w:ilvl w:val="2"/>
+          <w:numId w:val="1"/>
+        </w:numPr>
+        <w:ind w:left="2160" w:hanging="360"/>
+        <w:rPr>
+          <w:u w:val="none"/>
+        </w:rPr>
+      </w:pPr>
+      <w:r>
+        <w:rPr>
+          <w:rtl w:val="0"/>
+        </w:rPr>
+        <w:t xml:space="preserve">Dependencies - Eureka Server ( spring cloud )</w:t>
+      </w:r>
+    </w:p>
+    <w:p>
+      <w:pPr>
+        <w:numPr>
+          <w:ilvl w:val="2"/>
+          <w:numId w:val="1"/>
+        </w:numPr>
+        <w:ind w:left="2160" w:hanging="360"/>
+        <w:rPr>
+          <w:u w:val="none"/>
+        </w:rPr>
+      </w:pPr>
+      <w:r>
+        <w:rPr>
+          <w:rtl w:val="0"/>
+        </w:rPr>
+        <w:t xml:space="preserve">@EnableEurekaServer</w:t>
+      </w:r>
+    </w:p>
+    <w:p>
+      <w:pPr>
+        <w:numPr>
+          <w:ilvl w:val="2"/>
+          <w:numId w:val="1"/>
+        </w:numPr>
+        <w:ind w:left="2160" w:hanging="360"/>
+        <w:rPr>
+          <w:u w:val="none"/>
+        </w:rPr>
+      </w:pPr>
+      <w:r>
+        <w:rPr>
+          <w:rtl w:val="0"/>
+        </w:rPr>
+        <w:t xml:space="preserve">@EnableDiscoveryClient</w:t>
+      </w:r>
+    </w:p>
+    <w:p>
+      <w:pPr>
+        <w:numPr>
           <w:ilvl w:val="1"/>
           <w:numId w:val="1"/>
         </w:numPr>
@@ -1310,6 +1364,24 @@
     <w:p>
       <w:pPr>
         <w:numPr>
+          <w:ilvl w:val="2"/>
+          <w:numId w:val="1"/>
+        </w:numPr>
+        <w:ind w:left="2160" w:hanging="360"/>
+        <w:rPr>
+          <w:u w:val="none"/>
+        </w:rPr>
+      </w:pPr>
+      <w:r>
+        <w:rPr>
+          <w:rtl w:val="0"/>
+        </w:rPr>
+        <w:t xml:space="preserve">Process where services can search for the eureka client and register themselves with it</w:t>
+      </w:r>
+    </w:p>
+    <w:p>
+      <w:pPr>
+        <w:numPr>
           <w:ilvl w:val="1"/>
           <w:numId w:val="1"/>
         </w:numPr>
@@ -1328,6 +1400,42 @@
     <w:p>
       <w:pPr>
         <w:numPr>
+          <w:ilvl w:val="2"/>
+          <w:numId w:val="1"/>
+        </w:numPr>
+        <w:ind w:left="2160" w:hanging="360"/>
+        <w:rPr>
+          <w:u w:val="none"/>
+        </w:rPr>
+      </w:pPr>
+      <w:r>
+        <w:rPr>
+          <w:rtl w:val="0"/>
+        </w:rPr>
+        <w:t xml:space="preserve">Every service will send a heartbeat message to eureka telling eureka it is alive</w:t>
+      </w:r>
+    </w:p>
+    <w:p>
+      <w:pPr>
+        <w:numPr>
+          <w:ilvl w:val="2"/>
+          <w:numId w:val="1"/>
+        </w:numPr>
+        <w:ind w:left="2160" w:hanging="360"/>
+        <w:rPr>
+          <w:u w:val="none"/>
+        </w:rPr>
+      </w:pPr>
+      <w:r>
+        <w:rPr>
+          <w:rtl w:val="0"/>
+        </w:rPr>
+        <w:t xml:space="preserve">We can configure that message and specify how often we send it and how long eureka will wait before calling us dead</w:t>
+      </w:r>
+    </w:p>
+    <w:p>
+      <w:pPr>
+        <w:numPr>
           <w:ilvl w:val="0"/>
           <w:numId w:val="1"/>
         </w:numPr>
@@ -1340,6 +1448,78 @@
         <w:rPr>
           <w:rtl w:val="0"/>
         </w:rPr>
+        <w:t xml:space="preserve">Actuators</w:t>
+      </w:r>
+    </w:p>
+    <w:p>
+      <w:pPr>
+        <w:numPr>
+          <w:ilvl w:val="1"/>
+          <w:numId w:val="1"/>
+        </w:numPr>
+        <w:ind w:left="1440" w:hanging="360"/>
+        <w:rPr>
+          <w:u w:val="none"/>
+        </w:rPr>
+      </w:pPr>
+      <w:r>
+        <w:rPr>
+          <w:rtl w:val="0"/>
+        </w:rPr>
+        <w:t xml:space="preserve">These are prebuilt endpoints for spring boot applications, that allow for metadata on the server and interactions with the server itself</w:t>
+      </w:r>
+    </w:p>
+    <w:p>
+      <w:pPr>
+        <w:numPr>
+          <w:ilvl w:val="1"/>
+          <w:numId w:val="1"/>
+        </w:numPr>
+        <w:ind w:left="1440" w:hanging="360"/>
+        <w:rPr>
+          <w:u w:val="none"/>
+        </w:rPr>
+      </w:pPr>
+      <w:r>
+        <w:rPr>
+          <w:rtl w:val="0"/>
+        </w:rPr>
+        <w:t xml:space="preserve">Ie: Info, restart, shutdown, beans, health</w:t>
+      </w:r>
+    </w:p>
+    <w:p>
+      <w:pPr>
+        <w:numPr>
+          <w:ilvl w:val="1"/>
+          <w:numId w:val="1"/>
+        </w:numPr>
+        <w:ind w:left="1440" w:hanging="360"/>
+        <w:rPr>
+          <w:u w:val="none"/>
+        </w:rPr>
+      </w:pPr>
+      <w:r>
+        <w:rPr>
+          <w:rtl w:val="0"/>
+        </w:rPr>
+        <w:t xml:space="preserve">You should always have these</w:t>
+      </w:r>
+    </w:p>
+    <w:p>
+      <w:pPr>
+        <w:numPr>
+          <w:ilvl w:val="0"/>
+          <w:numId w:val="1"/>
+        </w:numPr>
+        <w:ind w:left="720" w:hanging="360"/>
+        <w:rPr>
+          <w:u w:val="none"/>
+        </w:rPr>
+      </w:pPr>
+      <w:r>
+        <w:rPr>
+          <w:rtl w:val="0"/>
+        </w:rPr>
         <w:t xml:space="preserve">Zuul</w:t>
       </w:r>
     </w:p>
@@ -1364,6 +1544,42 @@
     <w:p>
       <w:pPr>
         <w:numPr>
+          <w:ilvl w:val="2"/>
+          <w:numId w:val="1"/>
+        </w:numPr>
+        <w:ind w:left="2160" w:hanging="360"/>
+        <w:rPr>
+          <w:u w:val="none"/>
+        </w:rPr>
+      </w:pPr>
+      <w:r>
+        <w:rPr>
+          <w:rtl w:val="0"/>
+        </w:rPr>
+        <w:t xml:space="preserve">@EnableZuulProxy</w:t>
+      </w:r>
+    </w:p>
+    <w:p>
+      <w:pPr>
+        <w:numPr>
+          <w:ilvl w:val="2"/>
+          <w:numId w:val="1"/>
+        </w:numPr>
+        <w:ind w:left="2160" w:hanging="360"/>
+        <w:rPr>
+          <w:u w:val="none"/>
+        </w:rPr>
+      </w:pPr>
+      <w:r>
+        <w:rPr>
+          <w:rtl w:val="0"/>
+        </w:rPr>
+        <w:t xml:space="preserve">@EnableDiscoveryClient</w:t>
+      </w:r>
+    </w:p>
+    <w:p>
+      <w:pPr>
+        <w:numPr>
           <w:ilvl w:val="1"/>
           <w:numId w:val="1"/>
         </w:numPr>
@@ -1382,6 +1598,96 @@
     <w:p>
       <w:pPr>
         <w:numPr>
+          <w:ilvl w:val="2"/>
+          <w:numId w:val="1"/>
+        </w:numPr>
+        <w:ind w:left="2160" w:hanging="360"/>
+        <w:rPr>
+          <w:u w:val="none"/>
+        </w:rPr>
+      </w:pPr>
+      <w:r>
+        <w:rPr>
+          <w:rtl w:val="0"/>
+        </w:rPr>
+        <w:t xml:space="preserve">In yaml set up path pattern matchers to service ids</w:t>
+      </w:r>
+    </w:p>
+    <w:p>
+      <w:pPr>
+        <w:numPr>
+          <w:ilvl w:val="2"/>
+          <w:numId w:val="1"/>
+        </w:numPr>
+        <w:ind w:left="2160" w:hanging="360"/>
+        <w:rPr>
+          <w:u w:val="none"/>
+        </w:rPr>
+      </w:pPr>
+      <w:r>
+        <w:rPr>
+          <w:rtl w:val="0"/>
+        </w:rPr>
+        <w:t xml:space="preserve">Strip prefix - true if we added a prefix to the path from the client for requests, otherwise false</w:t>
+      </w:r>
+    </w:p>
+    <w:p>
+      <w:pPr>
+        <w:numPr>
+          <w:ilvl w:val="1"/>
+          <w:numId w:val="1"/>
+        </w:numPr>
+        <w:ind w:left="1440" w:hanging="360"/>
+        <w:rPr>
+          <w:u w:val="none"/>
+        </w:rPr>
+      </w:pPr>
+      <w:r>
+        <w:rPr>
+          <w:rtl w:val="0"/>
+        </w:rPr>
+        <w:t xml:space="preserve">Ribbon</w:t>
+      </w:r>
+    </w:p>
+    <w:p>
+      <w:pPr>
+        <w:numPr>
+          <w:ilvl w:val="2"/>
+          <w:numId w:val="1"/>
+        </w:numPr>
+        <w:ind w:left="2160" w:hanging="360"/>
+        <w:rPr>
+          <w:u w:val="none"/>
+        </w:rPr>
+      </w:pPr>
+      <w:r>
+        <w:rPr>
+          <w:rtl w:val="0"/>
+        </w:rPr>
+        <w:t xml:space="preserve">Loadbalancer that we normally put on zuul</w:t>
+      </w:r>
+    </w:p>
+    <w:p>
+      <w:pPr>
+        <w:numPr>
+          <w:ilvl w:val="2"/>
+          <w:numId w:val="1"/>
+        </w:numPr>
+        <w:ind w:left="2160" w:hanging="360"/>
+        <w:rPr>
+          <w:u w:val="none"/>
+        </w:rPr>
+      </w:pPr>
+      <w:r>
+        <w:rPr>
+          <w:rtl w:val="0"/>
+        </w:rPr>
+        <w:t xml:space="preserve">Default balancing strategy is round robin, so everyone gets one request before anyone gets a second</w:t>
+      </w:r>
+    </w:p>
+    <w:p>
+      <w:pPr>
+        <w:numPr>
           <w:ilvl w:val="0"/>
           <w:numId w:val="1"/>
         </w:numPr>
@@ -1418,6 +1724,42 @@
     <w:p>
       <w:pPr>
         <w:numPr>
+          <w:ilvl w:val="2"/>
+          <w:numId w:val="1"/>
+        </w:numPr>
+        <w:ind w:left="2160" w:hanging="360"/>
+        <w:rPr>
+          <w:u w:val="none"/>
+        </w:rPr>
+      </w:pPr>
+      <w:r>
+        <w:rPr>
+          <w:rtl w:val="0"/>
+        </w:rPr>
+        <w:t xml:space="preserve">@EnableFeignClient on main</w:t>
+      </w:r>
+    </w:p>
+    <w:p>
+      <w:pPr>
+        <w:numPr>
+          <w:ilvl w:val="2"/>
+          <w:numId w:val="1"/>
+        </w:numPr>
+        <w:ind w:left="2160" w:hanging="360"/>
+        <w:rPr>
+          <w:u w:val="none"/>
+        </w:rPr>
+      </w:pPr>
+      <w:r>
+        <w:rPr>
+          <w:rtl w:val="0"/>
+        </w:rPr>
+        <w:t xml:space="preserve">@FeignClient above an interface - name of the service it is interacting with</w:t>
+      </w:r>
+    </w:p>
+    <w:p>
+      <w:pPr>
+        <w:numPr>
           <w:ilvl w:val="1"/>
           <w:numId w:val="1"/>
         </w:numPr>
@@ -1436,6 +1778,42 @@
     <w:p>
       <w:pPr>
         <w:numPr>
+          <w:ilvl w:val="2"/>
+          <w:numId w:val="1"/>
+        </w:numPr>
+        <w:ind w:left="2160" w:hanging="360"/>
+        <w:rPr>
+          <w:u w:val="none"/>
+        </w:rPr>
+      </w:pPr>
+      <w:r>
+        <w:rPr>
+          <w:rtl w:val="0"/>
+        </w:rPr>
+        <w:t xml:space="preserve">In the interface make methods that match controller methods in that other service</w:t>
+      </w:r>
+    </w:p>
+    <w:p>
+      <w:pPr>
+        <w:numPr>
+          <w:ilvl w:val="2"/>
+          <w:numId w:val="1"/>
+        </w:numPr>
+        <w:ind w:left="2160" w:hanging="360"/>
+        <w:rPr>
+          <w:u w:val="none"/>
+        </w:rPr>
+      </w:pPr>
+      <w:r>
+        <w:rPr>
+          <w:rtl w:val="0"/>
+        </w:rPr>
+        <w:t xml:space="preserve">Feign builds those implementations</w:t>
+      </w:r>
+    </w:p>
+    <w:p>
+      <w:pPr>
+        <w:numPr>
           <w:ilvl w:val="0"/>
           <w:numId w:val="1"/>
         </w:numPr>
@@ -1472,6 +1850,60 @@
     <w:p>
       <w:pPr>
         <w:numPr>
+          <w:ilvl w:val="2"/>
+          <w:numId w:val="1"/>
+        </w:numPr>
+        <w:ind w:left="2160" w:hanging="360"/>
+        <w:rPr>
+          <w:u w:val="none"/>
+        </w:rPr>
+      </w:pPr>
+      <w:r>
+        <w:rPr>
+          <w:rtl w:val="0"/>
+        </w:rPr>
+        <w:t xml:space="preserve">@EnableCircuitBreaker</w:t>
+      </w:r>
+    </w:p>
+    <w:p>
+      <w:pPr>
+        <w:numPr>
+          <w:ilvl w:val="2"/>
+          <w:numId w:val="1"/>
+        </w:numPr>
+        <w:ind w:left="2160" w:hanging="360"/>
+        <w:rPr>
+          <w:u w:val="none"/>
+        </w:rPr>
+      </w:pPr>
+      <w:r>
+        <w:rPr>
+          <w:rtl w:val="0"/>
+        </w:rPr>
+        <w:t xml:space="preserve">Add feign.hysterix.enabled true in yaml</w:t>
+      </w:r>
+    </w:p>
+    <w:p>
+      <w:pPr>
+        <w:numPr>
+          <w:ilvl w:val="2"/>
+          <w:numId w:val="1"/>
+        </w:numPr>
+        <w:ind w:left="2160" w:hanging="360"/>
+        <w:rPr>
+          <w:u w:val="none"/>
+        </w:rPr>
+      </w:pPr>
+      <w:r>
+        <w:rPr>
+          <w:rtl w:val="0"/>
+        </w:rPr>
+        <w:t xml:space="preserve">In @FeignClient fallback to the class</w:t>
+      </w:r>
+    </w:p>
+    <w:p>
+      <w:pPr>
+        <w:numPr>
           <w:ilvl w:val="1"/>
           <w:numId w:val="1"/>
         </w:numPr>
@@ -1490,6 +1922,24 @@
     <w:p>
       <w:pPr>
         <w:numPr>
+          <w:ilvl w:val="2"/>
+          <w:numId w:val="1"/>
+        </w:numPr>
+        <w:ind w:left="2160" w:hanging="360"/>
+        <w:rPr>
+          <w:u w:val="none"/>
+        </w:rPr>
+      </w:pPr>
+      <w:r>
+        <w:rPr>
+          <w:rtl w:val="0"/>
+        </w:rPr>
+        <w:t xml:space="preserve">Feign client uses it as a fallback if the request that it send fails for some reason</w:t>
+      </w:r>
+    </w:p>
+    <w:p>
+      <w:pPr>
+        <w:numPr>
           <w:ilvl w:val="1"/>
           <w:numId w:val="1"/>
         </w:numPr>
@@ -1508,6 +1958,42 @@
     <w:p>
       <w:pPr>
         <w:numPr>
+          <w:ilvl w:val="2"/>
+          <w:numId w:val="1"/>
+        </w:numPr>
+        <w:ind w:left="2160" w:hanging="360"/>
+        <w:rPr>
+          <w:u w:val="none"/>
+        </w:rPr>
+      </w:pPr>
+      <w:r>
+        <w:rPr>
+          <w:rtl w:val="0"/>
+        </w:rPr>
+        <w:t xml:space="preserve">It allows our services to return responses independent of each other, so that way the user always gets whatever data is available even if somethings are crashed</w:t>
+      </w:r>
+    </w:p>
+    <w:p>
+      <w:pPr>
+        <w:numPr>
+          <w:ilvl w:val="2"/>
+          <w:numId w:val="1"/>
+        </w:numPr>
+        <w:ind w:left="2160" w:hanging="360"/>
+        <w:rPr>
+          <w:u w:val="none"/>
+        </w:rPr>
+      </w:pPr>
+      <w:r>
+        <w:rPr>
+          <w:rtl w:val="0"/>
+        </w:rPr>
+        <w:t xml:space="preserve">Makes sure we remove any single point of failure</w:t>
+      </w:r>
+    </w:p>
+    <w:p>
+      <w:pPr>
+        <w:numPr>
           <w:ilvl w:val="0"/>
           <w:numId w:val="1"/>
         </w:numPr>
@@ -1544,6 +2030,60 @@
     <w:p>
       <w:pPr>
         <w:numPr>
+          <w:ilvl w:val="2"/>
+          <w:numId w:val="1"/>
+        </w:numPr>
+        <w:ind w:left="2160" w:hanging="360"/>
+        <w:rPr>
+          <w:u w:val="none"/>
+        </w:rPr>
+      </w:pPr>
+      <w:r>
+        <w:rPr>
+          <w:rtl w:val="0"/>
+        </w:rPr>
+        <w:t xml:space="preserve">Config Server</w:t>
+      </w:r>
+    </w:p>
+    <w:p>
+      <w:pPr>
+        <w:numPr>
+          <w:ilvl w:val="2"/>
+          <w:numId w:val="1"/>
+        </w:numPr>
+        <w:ind w:left="2160" w:hanging="360"/>
+        <w:rPr>
+          <w:u w:val="none"/>
+        </w:rPr>
+      </w:pPr>
+      <w:r>
+        <w:rPr>
+          <w:rtl w:val="0"/>
+        </w:rPr>
+        <w:t xml:space="preserve">@EnableConfigServer</w:t>
+      </w:r>
+    </w:p>
+    <w:p>
+      <w:pPr>
+        <w:numPr>
+          <w:ilvl w:val="2"/>
+          <w:numId w:val="1"/>
+        </w:numPr>
+        <w:ind w:left="2160" w:hanging="360"/>
+        <w:rPr>
+          <w:u w:val="none"/>
+        </w:rPr>
+      </w:pPr>
+      <w:r>
+        <w:rPr>
+          <w:rtl w:val="0"/>
+        </w:rPr>
+        <w:t xml:space="preserve">Set up a git repo that has all of the different services yaml configurations</w:t>
+      </w:r>
+    </w:p>
+    <w:p>
+      <w:pPr>
+        <w:numPr>
           <w:ilvl w:val="1"/>
           <w:numId w:val="1"/>
         </w:numPr>
@@ -1562,6 +2102,60 @@
     <w:p>
       <w:pPr>
         <w:numPr>
+          <w:ilvl w:val="2"/>
+          <w:numId w:val="1"/>
+        </w:numPr>
+        <w:ind w:left="2160" w:hanging="360"/>
+        <w:rPr>
+          <w:u w:val="none"/>
+        </w:rPr>
+      </w:pPr>
+      <w:r>
+        <w:rPr>
+          <w:rtl w:val="0"/>
+        </w:rPr>
+        <w:t xml:space="preserve">It keeps all config in one location for easy management</w:t>
+      </w:r>
+    </w:p>
+    <w:p>
+      <w:pPr>
+        <w:numPr>
+          <w:ilvl w:val="2"/>
+          <w:numId w:val="1"/>
+        </w:numPr>
+        <w:ind w:left="2160" w:hanging="360"/>
+        <w:rPr>
+          <w:u w:val="none"/>
+        </w:rPr>
+      </w:pPr>
+      <w:r>
+        <w:rPr>
+          <w:rtl w:val="0"/>
+        </w:rPr>
+        <w:t xml:space="preserve">It offers remote live service config reload</w:t>
+      </w:r>
+    </w:p>
+    <w:p>
+      <w:pPr>
+        <w:numPr>
+          <w:ilvl w:val="3"/>
+          <w:numId w:val="1"/>
+        </w:numPr>
+        <w:ind w:left="2880" w:hanging="360"/>
+        <w:rPr>
+          <w:u w:val="none"/>
+        </w:rPr>
+      </w:pPr>
+      <w:r>
+        <w:rPr>
+          <w:rtl w:val="0"/>
+        </w:rPr>
+        <w:t xml:space="preserve">I can change the cloud config repo files and it will trigger a reload of properties for all of the services that rely on it</w:t>
+      </w:r>
+    </w:p>
+    <w:p>
+      <w:pPr>
+        <w:numPr>
           <w:ilvl w:val="0"/>
           <w:numId w:val="1"/>
         </w:numPr>
@@ -1598,6 +2192,24 @@
     <w:p>
       <w:pPr>
         <w:numPr>
+          <w:ilvl w:val="2"/>
+          <w:numId w:val="1"/>
+        </w:numPr>
+        <w:ind w:left="2160" w:hanging="360"/>
+        <w:rPr>
+          <w:u w:val="none"/>
+        </w:rPr>
+      </w:pPr>
+      <w:r>
+        <w:rPr>
+          <w:rtl w:val="0"/>
+        </w:rPr>
+        <w:t xml:space="preserve">In microservices, they are gone. So we make a new form of transaction</w:t>
+      </w:r>
+    </w:p>
+    <w:p>
+      <w:pPr>
+        <w:numPr>
           <w:ilvl w:val="1"/>
           <w:numId w:val="1"/>
         </w:numPr>
@@ -1616,6 +2228,168 @@
     <w:p>
       <w:pPr>
         <w:numPr>
+          <w:ilvl w:val="2"/>
+          <w:numId w:val="1"/>
+        </w:numPr>
+        <w:ind w:left="2160" w:hanging="360"/>
+        <w:rPr>
+          <w:u w:val="none"/>
+        </w:rPr>
+      </w:pPr>
+      <w:r>
+        <w:rPr>
+          <w:rtl w:val="0"/>
+        </w:rPr>
+        <w:t xml:space="preserve">Basic Availability </w:t>
+      </w:r>
+    </w:p>
+    <w:p>
+      <w:pPr>
+        <w:numPr>
+          <w:ilvl w:val="3"/>
+          <w:numId w:val="1"/>
+        </w:numPr>
+        <w:ind w:left="2880" w:hanging="360"/>
+        <w:rPr>
+          <w:u w:val="none"/>
+        </w:rPr>
+      </w:pPr>
+      <w:r>
+        <w:rPr>
+          <w:rtl w:val="0"/>
+        </w:rPr>
+        <w:t xml:space="preserve">We should always have as much data as possible be available to the user, but there’s no guarantee that is all the data</w:t>
+      </w:r>
+    </w:p>
+    <w:p>
+      <w:pPr>
+        <w:numPr>
+          <w:ilvl w:val="2"/>
+          <w:numId w:val="1"/>
+        </w:numPr>
+        <w:ind w:left="2160" w:hanging="360"/>
+        <w:rPr>
+          <w:u w:val="none"/>
+        </w:rPr>
+      </w:pPr>
+      <w:r>
+        <w:rPr>
+          <w:rtl w:val="0"/>
+        </w:rPr>
+        <w:t xml:space="preserve">Soft State</w:t>
+      </w:r>
+    </w:p>
+    <w:p>
+      <w:pPr>
+        <w:numPr>
+          <w:ilvl w:val="3"/>
+          <w:numId w:val="1"/>
+        </w:numPr>
+        <w:ind w:left="2880" w:hanging="360"/>
+        <w:rPr>
+          <w:u w:val="none"/>
+        </w:rPr>
+      </w:pPr>
+      <w:r>
+        <w:rPr>
+          <w:rtl w:val="0"/>
+        </w:rPr>
+        <w:t xml:space="preserve">All of the databases combined, might be changing data and that is allowed</w:t>
+      </w:r>
+    </w:p>
+    <w:p>
+      <w:pPr>
+        <w:numPr>
+          <w:ilvl w:val="3"/>
+          <w:numId w:val="1"/>
+        </w:numPr>
+        <w:ind w:left="2880" w:hanging="360"/>
+        <w:rPr>
+          <w:u w:val="none"/>
+        </w:rPr>
+      </w:pPr>
+      <w:r>
+        <w:rPr>
+          <w:rtl w:val="0"/>
+        </w:rPr>
+        <w:t xml:space="preserve">SQL all data ends in a hard state as soon as a transaction </w:t>
+      </w:r>
+    </w:p>
+    <w:p>
+      <w:pPr>
+        <w:numPr>
+          <w:ilvl w:val="3"/>
+          <w:numId w:val="1"/>
+        </w:numPr>
+        <w:ind w:left="2880" w:hanging="360"/>
+        <w:rPr>
+          <w:u w:val="none"/>
+        </w:rPr>
+      </w:pPr>
+      <w:r>
+        <w:rPr>
+          <w:rtl w:val="0"/>
+        </w:rPr>
+        <w:t xml:space="preserve">State might always be changing, no guarantees about it being saved to disk</w:t>
+      </w:r>
+    </w:p>
+    <w:p>
+      <w:pPr>
+        <w:numPr>
+          <w:ilvl w:val="2"/>
+          <w:numId w:val="1"/>
+        </w:numPr>
+        <w:ind w:left="2160" w:hanging="360"/>
+        <w:rPr>
+          <w:u w:val="none"/>
+        </w:rPr>
+      </w:pPr>
+      <w:r>
+        <w:rPr>
+          <w:rtl w:val="0"/>
+        </w:rPr>
+        <w:t xml:space="preserve">Eventual Consistency</w:t>
+      </w:r>
+    </w:p>
+    <w:p>
+      <w:pPr>
+        <w:numPr>
+          <w:ilvl w:val="3"/>
+          <w:numId w:val="1"/>
+        </w:numPr>
+        <w:ind w:left="2880" w:hanging="360"/>
+        <w:rPr>
+          <w:u w:val="none"/>
+        </w:rPr>
+      </w:pPr>
+      <w:r>
+        <w:rPr>
+          <w:rtl w:val="0"/>
+        </w:rPr>
+        <w:t xml:space="preserve">The database is always moving towards being internally consistent</w:t>
+      </w:r>
+    </w:p>
+    <w:p>
+      <w:pPr>
+        <w:numPr>
+          <w:ilvl w:val="3"/>
+          <w:numId w:val="1"/>
+        </w:numPr>
+        <w:ind w:left="2880" w:hanging="360"/>
+        <w:rPr>
+          <w:u w:val="none"/>
+        </w:rPr>
+      </w:pPr>
+      <w:r>
+        <w:rPr>
+          <w:rtl w:val="0"/>
+        </w:rPr>
+        <w:t xml:space="preserve">It might never reach there, but if we stopped changing anything. We would get there.</w:t>
+      </w:r>
+    </w:p>
+    <w:p>
+      <w:pPr>
+        <w:numPr>
           <w:ilvl w:val="1"/>
           <w:numId w:val="1"/>
         </w:numPr>
@@ -1634,6 +2408,78 @@
     <w:p>
       <w:pPr>
         <w:numPr>
+          <w:ilvl w:val="2"/>
+          <w:numId w:val="1"/>
+        </w:numPr>
+        <w:ind w:left="2160" w:hanging="360"/>
+        <w:rPr>
+          <w:u w:val="none"/>
+        </w:rPr>
+      </w:pPr>
+      <w:r>
+        <w:rPr>
+          <w:rtl w:val="0"/>
+        </w:rPr>
+        <w:t xml:space="preserve">Its kind of tricky but we can achieve it using a variety of messaging queues</w:t>
+      </w:r>
+    </w:p>
+    <w:p>
+      <w:pPr>
+        <w:numPr>
+          <w:ilvl w:val="2"/>
+          <w:numId w:val="1"/>
+        </w:numPr>
+        <w:ind w:left="2160" w:hanging="360"/>
+        <w:rPr>
+          <w:u w:val="none"/>
+        </w:rPr>
+      </w:pPr>
+      <w:r>
+        <w:rPr>
+          <w:rtl w:val="0"/>
+        </w:rPr>
+        <w:t xml:space="preserve">Have a pub sub queue send notifications to a polling queue  </w:t>
+      </w:r>
+    </w:p>
+    <w:p>
+      <w:pPr>
+        <w:numPr>
+          <w:ilvl w:val="2"/>
+          <w:numId w:val="1"/>
+        </w:numPr>
+        <w:ind w:left="2160" w:hanging="360"/>
+        <w:rPr>
+          <w:u w:val="none"/>
+        </w:rPr>
+      </w:pPr>
+      <w:r>
+        <w:rPr>
+          <w:rtl w:val="0"/>
+        </w:rPr>
+        <w:t xml:space="preserve">This way we handle the problem of a service sending more than one request on info change</w:t>
+      </w:r>
+    </w:p>
+    <w:p>
+      <w:pPr>
+        <w:numPr>
+          <w:ilvl w:val="2"/>
+          <w:numId w:val="1"/>
+        </w:numPr>
+        <w:ind w:left="2160" w:hanging="360"/>
+        <w:rPr>
+          <w:u w:val="none"/>
+        </w:rPr>
+      </w:pPr>
+      <w:r>
+        <w:rPr>
+          <w:rtl w:val="0"/>
+        </w:rPr>
+        <w:t xml:space="preserve">We also handle receiving notifications if a service is crashed</w:t>
+      </w:r>
+    </w:p>
+    <w:p>
+      <w:pPr>
+        <w:numPr>
           <w:ilvl w:val="0"/>
           <w:numId w:val="1"/>
         </w:numPr>
@@ -1670,6 +2516,42 @@
     <w:p>
       <w:pPr>
         <w:numPr>
+          <w:ilvl w:val="2"/>
+          <w:numId w:val="1"/>
+        </w:numPr>
+        <w:ind w:left="2160" w:hanging="360"/>
+        <w:rPr>
+          <w:u w:val="none"/>
+        </w:rPr>
+      </w:pPr>
+      <w:r>
+        <w:rPr>
+          <w:rtl w:val="0"/>
+        </w:rPr>
+        <w:t xml:space="preserve">Simple notification service</w:t>
+      </w:r>
+    </w:p>
+    <w:p>
+      <w:pPr>
+        <w:numPr>
+          <w:ilvl w:val="2"/>
+          <w:numId w:val="1"/>
+        </w:numPr>
+        <w:ind w:left="2160" w:hanging="360"/>
+        <w:rPr>
+          <w:u w:val="none"/>
+        </w:rPr>
+      </w:pPr>
+      <w:r>
+        <w:rPr>
+          <w:rtl w:val="0"/>
+        </w:rPr>
+        <w:t xml:space="preserve">Pub sub model</w:t>
+      </w:r>
+    </w:p>
+    <w:p>
+      <w:pPr>
+        <w:numPr>
           <w:ilvl w:val="1"/>
           <w:numId w:val="1"/>
         </w:numPr>
@@ -1688,19 +2570,109 @@
     <w:p>
       <w:pPr>
         <w:numPr>
-          <w:ilvl w:val="1"/>
-          <w:numId w:val="1"/>
-        </w:numPr>
-        <w:ind w:left="1440" w:hanging="360"/>
-        <w:rPr>
-          <w:u w:val="none"/>
-        </w:rPr>
-      </w:pPr>
-      <w:r>
-        <w:rPr>
-          <w:rtl w:val="0"/>
-        </w:rPr>
-        <w:t xml:space="preserve">How to use these to achieve E</w:t>
+          <w:ilvl w:val="2"/>
+          <w:numId w:val="1"/>
+        </w:numPr>
+        <w:ind w:left="2160" w:hanging="360"/>
+        <w:rPr>
+          <w:u w:val="none"/>
+        </w:rPr>
+      </w:pPr>
+      <w:r>
+        <w:rPr>
+          <w:rtl w:val="0"/>
+        </w:rPr>
+        <w:t xml:space="preserve">Simple queue service</w:t>
+      </w:r>
+    </w:p>
+    <w:p>
+      <w:pPr>
+        <w:numPr>
+          <w:ilvl w:val="2"/>
+          <w:numId w:val="1"/>
+        </w:numPr>
+        <w:ind w:left="2160" w:hanging="360"/>
+        <w:rPr>
+          <w:u w:val="none"/>
+        </w:rPr>
+      </w:pPr>
+      <w:r>
+        <w:rPr>
+          <w:rtl w:val="0"/>
+        </w:rPr>
+        <w:t xml:space="preserve">Polling model</w:t>
+      </w:r>
+    </w:p>
+    <w:p>
+      <w:pPr>
+        <w:numPr>
+          <w:ilvl w:val="1"/>
+          <w:numId w:val="1"/>
+        </w:numPr>
+        <w:ind w:left="1440" w:hanging="360"/>
+        <w:rPr>
+          <w:u w:val="none"/>
+        </w:rPr>
+      </w:pPr>
+      <w:r>
+        <w:rPr>
+          <w:rtl w:val="0"/>
+        </w:rPr>
+        <w:t xml:space="preserve">How to use these to achieve Eventual Consistency</w:t>
+      </w:r>
+    </w:p>
+    <w:p>
+      <w:pPr>
+        <w:numPr>
+          <w:ilvl w:val="2"/>
+          <w:numId w:val="1"/>
+        </w:numPr>
+        <w:ind w:left="2160" w:hanging="360"/>
+        <w:rPr>
+          <w:u w:val="none"/>
+        </w:rPr>
+      </w:pPr>
+      <w:r>
+        <w:rPr>
+          <w:rtl w:val="0"/>
+        </w:rPr>
+        <w:t xml:space="preserve">We have a pub sub send notifications to a polling queue and allow a spring to poll messages from that queue</w:t>
+      </w:r>
+    </w:p>
+    <w:p>
+      <w:pPr>
+        <w:numPr>
+          <w:ilvl w:val="1"/>
+          <w:numId w:val="1"/>
+        </w:numPr>
+        <w:ind w:left="1440" w:hanging="360"/>
+        <w:rPr>
+          <w:u w:val="none"/>
+        </w:rPr>
+      </w:pPr>
+      <w:r>
+        <w:rPr>
+          <w:rtl w:val="0"/>
+        </w:rPr>
+        <w:t xml:space="preserve">DeadLetterQueue</w:t>
+      </w:r>
+    </w:p>
+    <w:p>
+      <w:pPr>
+        <w:numPr>
+          <w:ilvl w:val="2"/>
+          <w:numId w:val="1"/>
+        </w:numPr>
+        <w:ind w:left="2160" w:hanging="360"/>
+        <w:rPr>
+          <w:u w:val="none"/>
+        </w:rPr>
+      </w:pPr>
+      <w:r>
+        <w:rPr>
+          <w:rtl w:val="0"/>
+        </w:rPr>
+        <w:t xml:space="preserve">If we try to process a message x amount of times and fail, then move that message to a special queue and try the next message.</w:t>
       </w:r>
     </w:p>
     <w:p>

</xml_diff>